<commit_message>
Update BT buổi 1 Internet vạn vật (1).docx
</commit_message>
<xml_diff>
--- a/BT buổi 1 Internet vạn vật (1).docx
+++ b/BT buổi 1 Internet vạn vật (1).docx
@@ -178,7 +178,25 @@
         <w:rPr>
           <w:noProof/>
         </w:rPr>
+        <w:br/>
+      </w:r>
+      <w:r>
+        <w:rPr>
+          <w:noProof/>
+        </w:rPr>
+        <w:br/>
+      </w:r>
+      <w:r>
+        <w:rPr>
+          <w:noProof/>
+        </w:rPr>
         <w:lastRenderedPageBreak/>
+        <w:t>asdasd</w:t>
+      </w:r>
+      <w:r>
+        <w:rPr>
+          <w:noProof/>
+        </w:rPr>
         <w:drawing>
           <wp:inline distT="0" distB="0" distL="0" distR="0" wp14:anchorId="45E02F66" wp14:editId="7C1E350B">
             <wp:extent cx="5943600" cy="4323715"/>

</xml_diff>